<commit_message>
primeras preguntas, incluyendo porque estamos vivos
</commit_message>
<xml_diff>
--- a/Docs/Observaciones-Lab 7.docx
+++ b/Docs/Observaciones-Lab 7.docx
@@ -4,7 +4,7 @@
   <w:body>
     <w:p>
       <w:pPr>
-        <w:pStyle w:val="Title"/>
+        <w:pStyle w:val="Ttulo"/>
         <w:jc w:val="center"/>
         <w:rPr>
           <w:b/>
@@ -44,17 +44,8 @@
           <w:noProof w:val="0"/>
           <w:lang w:val="es-CO"/>
         </w:rPr>
-        <w:t xml:space="preserve">1 Cod </w:t>
-      </w:r>
-      <w:proofErr w:type="spellStart"/>
-      <w:r>
-        <w:rPr>
-          <w:noProof w:val="0"/>
-          <w:lang w:val="es-CO"/>
-        </w:rPr>
-        <w:t>XXXX</w:t>
-      </w:r>
-      <w:proofErr w:type="spellEnd"/>
+        <w:t>1 Cod XXXX</w:t>
+      </w:r>
     </w:p>
     <w:p>
       <w:pPr>
@@ -77,17 +68,8 @@
           <w:noProof w:val="0"/>
           <w:lang w:val="es-CO"/>
         </w:rPr>
-        <w:t xml:space="preserve">2 Cod </w:t>
-      </w:r>
-      <w:proofErr w:type="spellStart"/>
-      <w:r>
-        <w:rPr>
-          <w:noProof w:val="0"/>
-          <w:lang w:val="es-CO"/>
-        </w:rPr>
-        <w:t>XXXX</w:t>
-      </w:r>
-      <w:proofErr w:type="spellEnd"/>
+        <w:t>2 Cod XXXX</w:t>
+      </w:r>
     </w:p>
     <w:p>
       <w:pPr>
@@ -111,7 +93,7 @@
     </w:p>
     <w:tbl>
       <w:tblPr>
-        <w:tblStyle w:val="GridTable2"/>
+        <w:tblStyle w:val="Tabladecuadrcula2"/>
         <w:tblW w:w="3694" w:type="pct"/>
         <w:jc w:val="center"/>
         <w:tblLook w:val="04A0" w:firstRow="1" w:lastRow="0" w:firstColumn="1" w:lastColumn="0" w:noHBand="0" w:noVBand="1"/>
@@ -390,7 +372,7 @@
     </w:tbl>
     <w:p>
       <w:pPr>
-        <w:pStyle w:val="Caption"/>
+        <w:pStyle w:val="Descripcin"/>
         <w:jc w:val="center"/>
         <w:rPr>
           <w:lang w:val="es-CO"/>
@@ -444,7 +426,7 @@
     </w:p>
     <w:p>
       <w:pPr>
-        <w:pStyle w:val="Heading1"/>
+        <w:pStyle w:val="Ttulo1"/>
         <w:rPr>
           <w:b/>
           <w:bCs/>
@@ -464,7 +446,7 @@
     </w:p>
     <w:p>
       <w:pPr>
-        <w:pStyle w:val="Heading2"/>
+        <w:pStyle w:val="Ttulo2"/>
         <w:rPr>
           <w:b/>
           <w:bCs/>
@@ -750,7 +732,29 @@
                 <w:noProof w:val="0"/>
                 <w:color w:val="000000"/>
               </w:rPr>
-              <w:t xml:space="preserve"> [ms]</w:t>
+              <w:t xml:space="preserve"> [</w:t>
+            </w:r>
+            <w:proofErr w:type="spellStart"/>
+            <w:r>
+              <w:rPr>
+                <w:rFonts w:ascii="Calibri" w:eastAsia="Times New Roman" w:hAnsi="Calibri" w:cs="Calibri"/>
+                <w:b/>
+                <w:bCs/>
+                <w:noProof w:val="0"/>
+                <w:color w:val="000000"/>
+              </w:rPr>
+              <w:t>ms</w:t>
+            </w:r>
+            <w:proofErr w:type="spellEnd"/>
+            <w:r>
+              <w:rPr>
+                <w:rFonts w:ascii="Calibri" w:eastAsia="Times New Roman" w:hAnsi="Calibri" w:cs="Calibri"/>
+                <w:b/>
+                <w:bCs/>
+                <w:noProof w:val="0"/>
+                <w:color w:val="000000"/>
+              </w:rPr>
+              <w:t>]</w:t>
             </w:r>
           </w:p>
         </w:tc>
@@ -1016,7 +1020,7 @@
     </w:tbl>
     <w:p>
       <w:pPr>
-        <w:pStyle w:val="Caption"/>
+        <w:pStyle w:val="Descripcin"/>
         <w:jc w:val="center"/>
         <w:rPr>
           <w:lang w:val="es-419"/>
@@ -1359,7 +1363,29 @@
                 <w:noProof w:val="0"/>
                 <w:color w:val="000000"/>
               </w:rPr>
-              <w:t xml:space="preserve"> [ms]</w:t>
+              <w:t xml:space="preserve"> [</w:t>
+            </w:r>
+            <w:proofErr w:type="spellStart"/>
+            <w:r>
+              <w:rPr>
+                <w:rFonts w:ascii="Calibri" w:eastAsia="Times New Roman" w:hAnsi="Calibri" w:cs="Calibri"/>
+                <w:b/>
+                <w:bCs/>
+                <w:noProof w:val="0"/>
+                <w:color w:val="000000"/>
+              </w:rPr>
+              <w:t>ms</w:t>
+            </w:r>
+            <w:proofErr w:type="spellEnd"/>
+            <w:r>
+              <w:rPr>
+                <w:rFonts w:ascii="Calibri" w:eastAsia="Times New Roman" w:hAnsi="Calibri" w:cs="Calibri"/>
+                <w:b/>
+                <w:bCs/>
+                <w:noProof w:val="0"/>
+                <w:color w:val="000000"/>
+              </w:rPr>
+              <w:t>]</w:t>
             </w:r>
           </w:p>
         </w:tc>
@@ -1625,7 +1651,7 @@
     </w:tbl>
     <w:p>
       <w:pPr>
-        <w:pStyle w:val="Caption"/>
+        <w:pStyle w:val="Descripcin"/>
         <w:jc w:val="center"/>
         <w:rPr>
           <w:lang w:val="es-CO"/>
@@ -1702,7 +1728,7 @@
     </w:p>
     <w:p>
       <w:pPr>
-        <w:pStyle w:val="Heading2"/>
+        <w:pStyle w:val="Ttulo2"/>
         <w:rPr>
           <w:b/>
           <w:bCs/>
@@ -1775,7 +1801,7 @@
     </w:p>
     <w:p>
       <w:pPr>
-        <w:pStyle w:val="ListParagraph"/>
+        <w:pStyle w:val="Prrafodelista"/>
         <w:numPr>
           <w:ilvl w:val="0"/>
           <w:numId w:val="10"/>
@@ -1811,7 +1837,7 @@
     </w:p>
     <w:p>
       <w:pPr>
-        <w:pStyle w:val="Heading1"/>
+        <w:pStyle w:val="Ttulo1"/>
         <w:rPr>
           <w:b/>
           <w:bCs/>
@@ -1831,7 +1857,7 @@
     </w:p>
     <w:p>
       <w:pPr>
-        <w:pStyle w:val="Heading2"/>
+        <w:pStyle w:val="Ttulo2"/>
         <w:rPr>
           <w:b/>
           <w:bCs/>
@@ -2124,7 +2150,29 @@
                 <w:noProof w:val="0"/>
                 <w:color w:val="000000"/>
               </w:rPr>
-              <w:t xml:space="preserve"> [ms]</w:t>
+              <w:t xml:space="preserve"> [</w:t>
+            </w:r>
+            <w:proofErr w:type="spellStart"/>
+            <w:r>
+              <w:rPr>
+                <w:rFonts w:ascii="Calibri" w:eastAsia="Times New Roman" w:hAnsi="Calibri" w:cs="Calibri"/>
+                <w:b/>
+                <w:bCs/>
+                <w:noProof w:val="0"/>
+                <w:color w:val="000000"/>
+              </w:rPr>
+              <w:t>ms</w:t>
+            </w:r>
+            <w:proofErr w:type="spellEnd"/>
+            <w:r>
+              <w:rPr>
+                <w:rFonts w:ascii="Calibri" w:eastAsia="Times New Roman" w:hAnsi="Calibri" w:cs="Calibri"/>
+                <w:b/>
+                <w:bCs/>
+                <w:noProof w:val="0"/>
+                <w:color w:val="000000"/>
+              </w:rPr>
+              <w:t>]</w:t>
             </w:r>
           </w:p>
         </w:tc>
@@ -2390,7 +2438,7 @@
     </w:tbl>
     <w:p>
       <w:pPr>
-        <w:pStyle w:val="Caption"/>
+        <w:pStyle w:val="Descripcin"/>
         <w:jc w:val="center"/>
         <w:rPr>
           <w:lang w:val="es-419"/>
@@ -2744,7 +2792,29 @@
                 <w:noProof w:val="0"/>
                 <w:color w:val="000000"/>
               </w:rPr>
-              <w:t xml:space="preserve"> [ms]</w:t>
+              <w:t xml:space="preserve"> [</w:t>
+            </w:r>
+            <w:proofErr w:type="spellStart"/>
+            <w:r>
+              <w:rPr>
+                <w:rFonts w:ascii="Calibri" w:eastAsia="Times New Roman" w:hAnsi="Calibri" w:cs="Calibri"/>
+                <w:b/>
+                <w:bCs/>
+                <w:noProof w:val="0"/>
+                <w:color w:val="000000"/>
+              </w:rPr>
+              <w:t>ms</w:t>
+            </w:r>
+            <w:proofErr w:type="spellEnd"/>
+            <w:r>
+              <w:rPr>
+                <w:rFonts w:ascii="Calibri" w:eastAsia="Times New Roman" w:hAnsi="Calibri" w:cs="Calibri"/>
+                <w:b/>
+                <w:bCs/>
+                <w:noProof w:val="0"/>
+                <w:color w:val="000000"/>
+              </w:rPr>
+              <w:t>]</w:t>
             </w:r>
           </w:p>
         </w:tc>
@@ -3010,7 +3080,7 @@
     </w:tbl>
     <w:p>
       <w:pPr>
-        <w:pStyle w:val="Caption"/>
+        <w:pStyle w:val="Descripcin"/>
         <w:jc w:val="center"/>
         <w:rPr>
           <w:lang w:val="es-CO"/>
@@ -3098,7 +3168,7 @@
     </w:p>
     <w:p>
       <w:pPr>
-        <w:pStyle w:val="Heading2"/>
+        <w:pStyle w:val="Ttulo2"/>
         <w:rPr>
           <w:b/>
           <w:bCs/>
@@ -3183,7 +3253,7 @@
     </w:p>
     <w:p>
       <w:pPr>
-        <w:pStyle w:val="ListParagraph"/>
+        <w:pStyle w:val="Prrafodelista"/>
         <w:numPr>
           <w:ilvl w:val="0"/>
           <w:numId w:val="9"/>
@@ -3205,7 +3275,7 @@
     </w:p>
     <w:p>
       <w:pPr>
-        <w:pStyle w:val="Heading1"/>
+        <w:pStyle w:val="Ttulo1"/>
         <w:rPr>
           <w:b/>
           <w:bCs/>
@@ -3225,7 +3295,7 @@
     </w:p>
     <w:p>
       <w:pPr>
-        <w:pStyle w:val="ListParagraph"/>
+        <w:pStyle w:val="Prrafodelista"/>
         <w:numPr>
           <w:ilvl w:val="0"/>
           <w:numId w:val="8"/>
@@ -3236,7 +3306,6 @@
           <w:lang w:val="es-419"/>
         </w:rPr>
       </w:pPr>
-      <w:proofErr w:type="gramStart"/>
       <w:r>
         <w:rPr>
           <w:rFonts w:ascii="Dax-Regular" w:hAnsi="Dax-Regular"/>
@@ -3265,43 +3334,34 @@
           <w:bCs/>
           <w:lang w:val="es-419"/>
         </w:rPr>
-        <w:t>time.</w:t>
-      </w:r>
-      <w:proofErr w:type="gramEnd"/>
+        <w:t>time.perf_counter()</w:t>
+      </w:r>
+      <w:r>
+        <w:rPr>
+          <w:rFonts w:ascii="Dax-Regular" w:hAnsi="Dax-Regular"/>
+          <w:lang w:val="es-419"/>
+        </w:rPr>
+        <w:t xml:space="preserve"> en ves de la previamente conocida </w:t>
+      </w:r>
       <w:r>
         <w:rPr>
           <w:b/>
           <w:bCs/>
           <w:lang w:val="es-419"/>
         </w:rPr>
-        <w:t>perf_counter()</w:t>
+        <w:t>time.process_time()</w:t>
       </w:r>
       <w:r>
         <w:rPr>
           <w:rFonts w:ascii="Dax-Regular" w:hAnsi="Dax-Regular"/>
           <w:lang w:val="es-419"/>
         </w:rPr>
-        <w:t xml:space="preserve"> en ves de la previamente conocida </w:t>
-      </w:r>
-      <w:r>
-        <w:rPr>
-          <w:b/>
-          <w:bCs/>
-          <w:lang w:val="es-419"/>
-        </w:rPr>
-        <w:t>time.process_time()</w:t>
-      </w:r>
-      <w:r>
-        <w:rPr>
-          <w:rFonts w:ascii="Dax-Regular" w:hAnsi="Dax-Regular"/>
-          <w:lang w:val="es-419"/>
-        </w:rPr>
         <w:t>?</w:t>
       </w:r>
     </w:p>
     <w:p>
       <w:pPr>
-        <w:pStyle w:val="ListParagraph"/>
+        <w:pStyle w:val="Prrafodelista"/>
         <w:spacing w:after="0"/>
         <w:jc w:val="both"/>
         <w:rPr>
@@ -3311,7 +3371,70 @@
     </w:p>
     <w:p>
       <w:pPr>
-        <w:pStyle w:val="ListParagraph"/>
+        <w:pStyle w:val="Prrafodelista"/>
+        <w:spacing w:after="0"/>
+        <w:jc w:val="both"/>
+        <w:rPr>
+          <w:lang w:val="es-CO"/>
+        </w:rPr>
+      </w:pPr>
+      <w:proofErr w:type="spellStart"/>
+      <w:r>
+        <w:rPr>
+          <w:lang w:val="es-CO"/>
+        </w:rPr>
+        <w:t>Time.perf_counter</w:t>
+      </w:r>
+      <w:proofErr w:type="spellEnd"/>
+      <w:r>
+        <w:rPr>
+          <w:lang w:val="es-CO"/>
+        </w:rPr>
+        <w:t>() mide el tiempo</w:t>
+      </w:r>
+      <w:r>
+        <w:rPr>
+          <w:lang w:val="es-CO"/>
+        </w:rPr>
+        <w:t xml:space="preserve"> real que utilizó el sistema para realizar la tarea, lo cual es una ventaja a comparación de </w:t>
+      </w:r>
+      <w:proofErr w:type="spellStart"/>
+      <w:r>
+        <w:rPr>
+          <w:lang w:val="es-CO"/>
+        </w:rPr>
+        <w:t>time.process_time</w:t>
+      </w:r>
+      <w:proofErr w:type="spellEnd"/>
+      <w:r>
+        <w:rPr>
+          <w:lang w:val="es-CO"/>
+        </w:rPr>
+        <w:t xml:space="preserve">() que </w:t>
+      </w:r>
+      <w:r>
+        <w:rPr>
+          <w:lang w:val="es-CO"/>
+        </w:rPr>
+        <w:t>mide el tiempo sin aislar las otras tareas que realiza el sistema al mismo tiempo.</w:t>
+      </w:r>
+    </w:p>
+    <w:p>
+      <w:pPr>
+        <w:pStyle w:val="Prrafodelista"/>
+        <w:spacing w:after="0"/>
+        <w:jc w:val="both"/>
+      </w:pPr>
+    </w:p>
+    <w:p>
+      <w:pPr>
+        <w:spacing w:after="0"/>
+        <w:jc w:val="both"/>
+      </w:pPr>
+    </w:p>
+    <w:p>
+      <w:pPr>
+        <w:pStyle w:val="Prrafodelista"/>
         <w:numPr>
           <w:ilvl w:val="0"/>
           <w:numId w:val="8"/>
@@ -3359,6 +3482,7 @@
         </w:rPr>
         <w:t xml:space="preserve"> de la librería </w:t>
       </w:r>
+      <w:proofErr w:type="spellStart"/>
       <w:r>
         <w:rPr>
           <w:b/>
@@ -3367,6 +3491,7 @@
         </w:rPr>
         <w:t>tracemalloc</w:t>
       </w:r>
+      <w:proofErr w:type="spellEnd"/>
       <w:r>
         <w:rPr>
           <w:rFonts w:ascii="Dax-Regular" w:hAnsi="Dax-Regular"/>
@@ -3377,17 +3502,101 @@
     </w:p>
     <w:p>
       <w:pPr>
-        <w:pStyle w:val="ListParagraph"/>
+        <w:pStyle w:val="Prrafodelista"/>
         <w:spacing w:after="0"/>
         <w:jc w:val="both"/>
         <w:rPr>
+          <w:rFonts w:ascii="Dax-Regular" w:hAnsi="Dax-Regular"/>
           <w:lang w:val="es-419"/>
         </w:rPr>
       </w:pPr>
     </w:p>
     <w:p>
       <w:pPr>
-        <w:pStyle w:val="ListParagraph"/>
+        <w:pStyle w:val="Prrafodelista"/>
+        <w:spacing w:after="0"/>
+        <w:jc w:val="both"/>
+        <w:rPr>
+          <w:lang w:val="es-CO"/>
+        </w:rPr>
+      </w:pPr>
+      <w:r>
+        <w:rPr>
+          <w:rFonts w:ascii="Dax-Regular" w:hAnsi="Dax-Regular"/>
+          <w:lang w:val="es-CO"/>
+        </w:rPr>
+        <w:t xml:space="preserve">La librería </w:t>
+      </w:r>
+      <w:proofErr w:type="spellStart"/>
+      <w:r>
+        <w:rPr>
+          <w:rFonts w:ascii="Dax-Regular" w:hAnsi="Dax-Regular"/>
+          <w:lang w:val="es-CO"/>
+        </w:rPr>
+        <w:t>tracemalloc</w:t>
+      </w:r>
+      <w:proofErr w:type="spellEnd"/>
+      <w:r>
+        <w:rPr>
+          <w:rFonts w:ascii="Dax-Regular" w:hAnsi="Dax-Regular"/>
+          <w:lang w:val="es-CO"/>
+        </w:rPr>
+        <w:t xml:space="preserve"> </w:t>
+      </w:r>
+      <w:r>
+        <w:rPr>
+          <w:rFonts w:ascii="Dax-Regular" w:hAnsi="Dax-Regular"/>
+          <w:lang w:val="es-CO"/>
+        </w:rPr>
+        <w:t>necesita q</w:t>
+      </w:r>
+      <w:r>
+        <w:rPr>
+          <w:rFonts w:ascii="Dax-Regular" w:hAnsi="Dax-Regular"/>
+          <w:lang w:val="es-CO"/>
+        </w:rPr>
+        <w:t xml:space="preserve">ue se le indique cuando debe empezar a recolectar información, por tanto las funciones </w:t>
+      </w:r>
+      <w:proofErr w:type="spellStart"/>
+      <w:r>
+        <w:rPr>
+          <w:rFonts w:ascii="Dax-Regular" w:hAnsi="Dax-Regular"/>
+          <w:lang w:val="es-CO"/>
+        </w:rPr>
+        <w:t>star</w:t>
+      </w:r>
+      <w:proofErr w:type="spellEnd"/>
+      <w:r>
+        <w:rPr>
+          <w:rFonts w:ascii="Dax-Regular" w:hAnsi="Dax-Regular"/>
+          <w:lang w:val="es-CO"/>
+        </w:rPr>
+        <w:t xml:space="preserve">() y stop() permiten que se obtenga la información </w:t>
+      </w:r>
+      <w:r>
+        <w:rPr>
+          <w:rFonts w:ascii="Dax-Regular" w:hAnsi="Dax-Regular"/>
+          <w:lang w:val="es-CO"/>
+        </w:rPr>
+        <w:t xml:space="preserve">de un recorrido en específico. </w:t>
+      </w:r>
+    </w:p>
+    <w:p>
+      <w:pPr>
+        <w:spacing w:after="0"/>
+        <w:jc w:val="both"/>
+      </w:pPr>
+    </w:p>
+    <w:p>
+      <w:pPr>
+        <w:pStyle w:val="Prrafodelista"/>
+        <w:spacing w:after="0"/>
+        <w:jc w:val="both"/>
+      </w:pPr>
+    </w:p>
+    <w:p>
+      <w:pPr>
+        <w:pStyle w:val="Prrafodelista"/>
         <w:numPr>
           <w:ilvl w:val="0"/>
           <w:numId w:val="8"/>
@@ -3424,7 +3633,7 @@
     </w:p>
     <w:p>
       <w:pPr>
-        <w:pStyle w:val="ListParagraph"/>
+        <w:pStyle w:val="Prrafodelista"/>
         <w:spacing w:after="0"/>
         <w:jc w:val="both"/>
         <w:rPr>
@@ -3434,7 +3643,7 @@
     </w:p>
     <w:p>
       <w:pPr>
-        <w:pStyle w:val="ListParagraph"/>
+        <w:pStyle w:val="Prrafodelista"/>
         <w:numPr>
           <w:ilvl w:val="0"/>
           <w:numId w:val="8"/>
@@ -3480,7 +3689,7 @@
     </w:p>
     <w:p>
       <w:pPr>
-        <w:pStyle w:val="ListParagraph"/>
+        <w:pStyle w:val="Prrafodelista"/>
         <w:numPr>
           <w:ilvl w:val="0"/>
           <w:numId w:val="8"/>
@@ -3526,7 +3735,7 @@
     </w:p>
     <w:p>
       <w:pPr>
-        <w:pStyle w:val="ListParagraph"/>
+        <w:pStyle w:val="Prrafodelista"/>
         <w:numPr>
           <w:ilvl w:val="0"/>
           <w:numId w:val="8"/>
@@ -3563,7 +3772,7 @@
     </w:p>
     <w:p>
       <w:pPr>
-        <w:pStyle w:val="ListParagraph"/>
+        <w:pStyle w:val="Prrafodelista"/>
         <w:rPr>
           <w:lang w:val="es-419"/>
         </w:rPr>
@@ -3571,7 +3780,7 @@
     </w:p>
     <w:p>
       <w:pPr>
-        <w:pStyle w:val="ListParagraph"/>
+        <w:pStyle w:val="Prrafodelista"/>
         <w:spacing w:after="0"/>
         <w:jc w:val="both"/>
         <w:rPr>
@@ -4995,11 +5204,11 @@
       <w:noProof/>
     </w:rPr>
   </w:style>
-  <w:style w:type="paragraph" w:styleId="Heading1">
+  <w:style w:type="paragraph" w:styleId="Ttulo1">
     <w:name w:val="heading 1"/>
     <w:basedOn w:val="Normal"/>
     <w:next w:val="Normal"/>
-    <w:link w:val="Heading1Char"/>
+    <w:link w:val="Ttulo1Car"/>
     <w:uiPriority w:val="9"/>
     <w:qFormat/>
     <w:rsid w:val="003C0715"/>
@@ -5016,11 +5225,11 @@
       <w:szCs w:val="32"/>
     </w:rPr>
   </w:style>
-  <w:style w:type="paragraph" w:styleId="Heading2">
+  <w:style w:type="paragraph" w:styleId="Ttulo2">
     <w:name w:val="heading 2"/>
     <w:basedOn w:val="Normal"/>
     <w:next w:val="Normal"/>
-    <w:link w:val="Heading2Char"/>
+    <w:link w:val="Ttulo2Car"/>
     <w:uiPriority w:val="9"/>
     <w:unhideWhenUsed/>
     <w:qFormat/>
@@ -5038,13 +5247,13 @@
       <w:szCs w:val="26"/>
     </w:rPr>
   </w:style>
-  <w:style w:type="character" w:default="1" w:styleId="DefaultParagraphFont">
+  <w:style w:type="character" w:default="1" w:styleId="Fuentedeprrafopredeter">
     <w:name w:val="Default Paragraph Font"/>
     <w:uiPriority w:val="1"/>
     <w:semiHidden/>
     <w:unhideWhenUsed/>
   </w:style>
-  <w:style w:type="table" w:default="1" w:styleId="TableNormal">
+  <w:style w:type="table" w:default="1" w:styleId="Tablanormal">
     <w:name w:val="Normal Table"/>
     <w:uiPriority w:val="99"/>
     <w:semiHidden/>
@@ -5059,17 +5268,17 @@
       </w:tblCellMar>
     </w:tblPr>
   </w:style>
-  <w:style w:type="numbering" w:default="1" w:styleId="NoList">
+  <w:style w:type="numbering" w:default="1" w:styleId="Sinlista">
     <w:name w:val="No List"/>
     <w:uiPriority w:val="99"/>
     <w:semiHidden/>
     <w:unhideWhenUsed/>
   </w:style>
-  <w:style w:type="paragraph" w:styleId="Title">
+  <w:style w:type="paragraph" w:styleId="Ttulo">
     <w:name w:val="Title"/>
     <w:basedOn w:val="Normal"/>
     <w:next w:val="Normal"/>
-    <w:link w:val="TitleChar"/>
+    <w:link w:val="TtuloCar"/>
     <w:uiPriority w:val="10"/>
     <w:qFormat/>
     <w:rsid w:val="00BA3B38"/>
@@ -5085,10 +5294,10 @@
       <w:szCs w:val="56"/>
     </w:rPr>
   </w:style>
-  <w:style w:type="character" w:customStyle="1" w:styleId="TitleChar">
-    <w:name w:val="Title Char"/>
-    <w:basedOn w:val="DefaultParagraphFont"/>
-    <w:link w:val="Title"/>
+  <w:style w:type="character" w:customStyle="1" w:styleId="TtuloCar">
+    <w:name w:val="Título Car"/>
+    <w:basedOn w:val="Fuentedeprrafopredeter"/>
+    <w:link w:val="Ttulo"/>
     <w:uiPriority w:val="10"/>
     <w:rsid w:val="00BA3B38"/>
     <w:rPr>
@@ -5100,7 +5309,7 @@
       <w:szCs w:val="56"/>
     </w:rPr>
   </w:style>
-  <w:style w:type="paragraph" w:styleId="ListParagraph">
+  <w:style w:type="paragraph" w:styleId="Prrafodelista">
     <w:name w:val="List Paragraph"/>
     <w:basedOn w:val="Normal"/>
     <w:uiPriority w:val="34"/>
@@ -5114,9 +5323,9 @@
       <w:noProof w:val="0"/>
     </w:rPr>
   </w:style>
-  <w:style w:type="character" w:styleId="CommentReference">
+  <w:style w:type="character" w:styleId="Refdecomentario">
     <w:name w:val="annotation reference"/>
-    <w:basedOn w:val="DefaultParagraphFont"/>
+    <w:basedOn w:val="Fuentedeprrafopredeter"/>
     <w:uiPriority w:val="99"/>
     <w:semiHidden/>
     <w:unhideWhenUsed/>
@@ -5126,10 +5335,10 @@
       <w:szCs w:val="16"/>
     </w:rPr>
   </w:style>
-  <w:style w:type="paragraph" w:styleId="CommentText">
+  <w:style w:type="paragraph" w:styleId="Textocomentario">
     <w:name w:val="annotation text"/>
     <w:basedOn w:val="Normal"/>
-    <w:link w:val="CommentTextChar"/>
+    <w:link w:val="TextocomentarioCar"/>
     <w:uiPriority w:val="99"/>
     <w:semiHidden/>
     <w:unhideWhenUsed/>
@@ -5143,10 +5352,10 @@
       <w:szCs w:val="20"/>
     </w:rPr>
   </w:style>
-  <w:style w:type="character" w:customStyle="1" w:styleId="CommentTextChar">
-    <w:name w:val="Comment Text Char"/>
-    <w:basedOn w:val="DefaultParagraphFont"/>
-    <w:link w:val="CommentText"/>
+  <w:style w:type="character" w:customStyle="1" w:styleId="TextocomentarioCar">
+    <w:name w:val="Texto comentario Car"/>
+    <w:basedOn w:val="Fuentedeprrafopredeter"/>
+    <w:link w:val="Textocomentario"/>
     <w:uiPriority w:val="99"/>
     <w:semiHidden/>
     <w:rsid w:val="00A442AC"/>
@@ -5155,7 +5364,7 @@
       <w:szCs w:val="20"/>
     </w:rPr>
   </w:style>
-  <w:style w:type="paragraph" w:styleId="Caption">
+  <w:style w:type="paragraph" w:styleId="Descripcin">
     <w:name w:val="caption"/>
     <w:basedOn w:val="Normal"/>
     <w:next w:val="Normal"/>
@@ -5175,9 +5384,9 @@
       <w:szCs w:val="18"/>
     </w:rPr>
   </w:style>
-  <w:style w:type="table" w:styleId="GridTable2">
+  <w:style w:type="table" w:styleId="Tabladecuadrcula2">
     <w:name w:val="Grid Table 2"/>
-    <w:basedOn w:val="TableNormal"/>
+    <w:basedOn w:val="Tablanormal"/>
     <w:uiPriority w:val="47"/>
     <w:rsid w:val="00076EA8"/>
     <w:pPr>
@@ -5250,10 +5459,10 @@
       </w:tcPr>
     </w:tblStylePr>
   </w:style>
-  <w:style w:type="character" w:customStyle="1" w:styleId="Heading1Char">
-    <w:name w:val="Heading 1 Char"/>
-    <w:basedOn w:val="DefaultParagraphFont"/>
-    <w:link w:val="Heading1"/>
+  <w:style w:type="character" w:customStyle="1" w:styleId="Ttulo1Car">
+    <w:name w:val="Título 1 Car"/>
+    <w:basedOn w:val="Fuentedeprrafopredeter"/>
+    <w:link w:val="Ttulo1"/>
     <w:uiPriority w:val="9"/>
     <w:rsid w:val="003C0715"/>
     <w:rPr>
@@ -5264,10 +5473,10 @@
       <w:szCs w:val="32"/>
     </w:rPr>
   </w:style>
-  <w:style w:type="character" w:customStyle="1" w:styleId="Heading2Char">
-    <w:name w:val="Heading 2 Char"/>
-    <w:basedOn w:val="DefaultParagraphFont"/>
-    <w:link w:val="Heading2"/>
+  <w:style w:type="character" w:customStyle="1" w:styleId="Ttulo2Car">
+    <w:name w:val="Título 2 Car"/>
+    <w:basedOn w:val="Fuentedeprrafopredeter"/>
+    <w:link w:val="Ttulo2"/>
     <w:uiPriority w:val="9"/>
     <w:rsid w:val="003C0715"/>
     <w:rPr>
@@ -5276,6 +5485,24 @@
       <w:color w:val="2F5496" w:themeColor="accent1" w:themeShade="BF"/>
       <w:sz w:val="26"/>
       <w:szCs w:val="26"/>
+    </w:rPr>
+  </w:style>
+  <w:style w:type="paragraph" w:styleId="NormalWeb">
+    <w:name w:val="Normal (Web)"/>
+    <w:basedOn w:val="Normal"/>
+    <w:uiPriority w:val="99"/>
+    <w:semiHidden/>
+    <w:unhideWhenUsed/>
+    <w:rsid w:val="00095D8C"/>
+    <w:pPr>
+      <w:spacing w:before="100" w:beforeAutospacing="1" w:after="100" w:afterAutospacing="1" w:line="240" w:lineRule="auto"/>
+    </w:pPr>
+    <w:rPr>
+      <w:rFonts w:ascii="Times New Roman" w:eastAsia="Times New Roman" w:hAnsi="Times New Roman" w:cs="Times New Roman"/>
+      <w:noProof w:val="0"/>
+      <w:sz w:val="24"/>
+      <w:szCs w:val="24"/>
+      <w:lang w:val="es-CO" w:eastAsia="ko-KR"/>
     </w:rPr>
   </w:style>
 </w:styles>
@@ -5577,12 +5804,9 @@
 </file>
 
 <file path=customXml/item1.xml><?xml version="1.0" encoding="utf-8"?>
-<?mso-contentType ?>
-<FormTemplates xmlns="http://schemas.microsoft.com/sharepoint/v3/contenttype/forms">
-  <Display>DocumentLibraryForm</Display>
-  <Edit>DocumentLibraryForm</Edit>
-  <New>DocumentLibraryForm</New>
-</FormTemplates>
+<p:properties xmlns:p="http://schemas.microsoft.com/office/2006/metadata/properties" xmlns:xsi="http://www.w3.org/2001/XMLSchema-instance" xmlns:pc="http://schemas.microsoft.com/office/infopath/2007/PartnerControls">
+  <documentManagement/>
+</p:properties>
 </file>
 
 <file path=customXml/item2.xml><?xml version="1.0" encoding="utf-8"?>
@@ -5797,15 +6021,19 @@
 </file>
 
 <file path=customXml/item3.xml><?xml version="1.0" encoding="utf-8"?>
-<p:properties xmlns:p="http://schemas.microsoft.com/office/2006/metadata/properties" xmlns:xsi="http://www.w3.org/2001/XMLSchema-instance" xmlns:pc="http://schemas.microsoft.com/office/infopath/2007/PartnerControls">
-  <documentManagement/>
-</p:properties>
+<?mso-contentType ?>
+<FormTemplates xmlns="http://schemas.microsoft.com/sharepoint/v3/contenttype/forms">
+  <Display>DocumentLibraryForm</Display>
+  <Edit>DocumentLibraryForm</Edit>
+  <New>DocumentLibraryForm</New>
+</FormTemplates>
 </file>
 
 <file path=customXml/itemProps1.xml><?xml version="1.0" encoding="utf-8"?>
-<ds:datastoreItem xmlns:ds="http://schemas.openxmlformats.org/officeDocument/2006/customXml" ds:itemID="{1F59EA8B-1FA8-40D2-A8B0-61B9CE1E4579}">
+<ds:datastoreItem xmlns:ds="http://schemas.openxmlformats.org/officeDocument/2006/customXml" ds:itemID="{8542EACB-7939-45C8-99C3-B6897CA7A7EF}">
   <ds:schemaRefs>
-    <ds:schemaRef ds:uri="http://schemas.microsoft.com/sharepoint/v3/contenttype/forms"/>
+    <ds:schemaRef ds:uri="http://schemas.microsoft.com/office/2006/metadata/properties"/>
+    <ds:schemaRef ds:uri="http://schemas.microsoft.com/office/infopath/2007/PartnerControls"/>
   </ds:schemaRefs>
 </ds:datastoreItem>
 </file>
@@ -5830,10 +6058,9 @@
 </file>
 
 <file path=customXml/itemProps3.xml><?xml version="1.0" encoding="utf-8"?>
-<ds:datastoreItem xmlns:ds="http://schemas.openxmlformats.org/officeDocument/2006/customXml" ds:itemID="{8542EACB-7939-45C8-99C3-B6897CA7A7EF}">
+<ds:datastoreItem xmlns:ds="http://schemas.openxmlformats.org/officeDocument/2006/customXml" ds:itemID="{1F59EA8B-1FA8-40D2-A8B0-61B9CE1E4579}">
   <ds:schemaRefs>
-    <ds:schemaRef ds:uri="http://schemas.microsoft.com/office/2006/metadata/properties"/>
-    <ds:schemaRef ds:uri="http://schemas.microsoft.com/office/infopath/2007/PartnerControls"/>
+    <ds:schemaRef ds:uri="http://schemas.microsoft.com/sharepoint/v3/contenttype/forms"/>
   </ds:schemaRefs>
 </ds:datastoreItem>
 </file>
</xml_diff>